<commit_message>
25. Arrays and ForEach loops
Made it to where lasers only come out when holding left mouse click.

TODO: Still need to create 30 seconds of gameplay using Timeline.
</commit_message>
<xml_diff>
--- a/Steps - 2020/1. Rail Shooting Games.docx
+++ b/Steps - 2020/1. Rail Shooting Games.docx
@@ -1,6 +1,6 @@
 
 <file path=word/document.xml><?xml version="1.0" encoding="utf-8"?>
-<w:document xmlns:wpc="http://schemas.microsoft.com/office/word/2010/wordprocessingCanvas" xmlns:cx="http://schemas.microsoft.com/office/drawing/2014/chartex" xmlns:cx1="http://schemas.microsoft.com/office/drawing/2015/9/8/chartex" xmlns:cx2="http://schemas.microsoft.com/office/drawing/2015/10/21/chartex" xmlns:cx3="http://schemas.microsoft.com/office/drawing/2016/5/9/chartex" xmlns:cx4="http://schemas.microsoft.com/office/drawing/2016/5/10/chartex" xmlns:cx5="http://schemas.microsoft.com/office/drawing/2016/5/11/chartex" xmlns:cx6="http://schemas.microsoft.com/office/drawing/2016/5/12/chartex" xmlns:cx7="http://schemas.microsoft.com/office/drawing/2016/5/13/chartex" xmlns:cx8="http://schemas.microsoft.com/office/drawing/2016/5/14/chartex" xmlns:mc="http://schemas.openxmlformats.org/markup-compatibility/2006" xmlns:aink="http://schemas.microsoft.com/office/drawing/2016/ink" xmlns:am3d="http://schemas.microsoft.com/office/drawing/2017/model3d" xmlns:o="urn:schemas-microsoft-com:office:office" xmlns:r="http://schemas.openxmlformats.org/officeDocument/2006/relationships" xmlns:m="http://schemas.openxmlformats.org/officeDocument/2006/math" xmlns:v="urn:schemas-microsoft-com:vml" xmlns:wp14="http://schemas.microsoft.com/office/word/2010/wordprocessingDrawing" xmlns:wp="http://schemas.openxmlformats.org/drawingml/2006/wordprocessingDrawing" xmlns:w10="urn:schemas-microsoft-com:office:word" xmlns:w="http://schemas.openxmlformats.org/wordprocessingml/2006/main" xmlns:w14="http://schemas.microsoft.com/office/word/2010/wordml" xmlns:w15="http://schemas.microsoft.com/office/word/2012/wordml" xmlns:w16cid="http://schemas.microsoft.com/office/word/2016/wordml/cid" xmlns:w16se="http://schemas.microsoft.com/office/word/2015/wordml/symex" xmlns:wpg="http://schemas.microsoft.com/office/word/2010/wordprocessingGroup" xmlns:wpi="http://schemas.microsoft.com/office/word/2010/wordprocessingInk" xmlns:wne="http://schemas.microsoft.com/office/word/2006/wordml" xmlns:wps="http://schemas.microsoft.com/office/word/2010/wordprocessingShape" mc:Ignorable="w14 w15 w16se w16cid wp14">
+<w:document xmlns:wpc="http://schemas.microsoft.com/office/word/2010/wordprocessingCanvas" xmlns:cx="http://schemas.microsoft.com/office/drawing/2014/chartex" xmlns:cx1="http://schemas.microsoft.com/office/drawing/2015/9/8/chartex" xmlns:cx2="http://schemas.microsoft.com/office/drawing/2015/10/21/chartex" xmlns:cx3="http://schemas.microsoft.com/office/drawing/2016/5/9/chartex" xmlns:cx4="http://schemas.microsoft.com/office/drawing/2016/5/10/chartex" xmlns:cx5="http://schemas.microsoft.com/office/drawing/2016/5/11/chartex" xmlns:cx6="http://schemas.microsoft.com/office/drawing/2016/5/12/chartex" xmlns:cx7="http://schemas.microsoft.com/office/drawing/2016/5/13/chartex" xmlns:cx8="http://schemas.microsoft.com/office/drawing/2016/5/14/chartex" xmlns:mc="http://schemas.openxmlformats.org/markup-compatibility/2006" xmlns:aink="http://schemas.microsoft.com/office/drawing/2016/ink" xmlns:am3d="http://schemas.microsoft.com/office/drawing/2017/model3d" xmlns:o="urn:schemas-microsoft-com:office:office" xmlns:r="http://schemas.openxmlformats.org/officeDocument/2006/relationships" xmlns:m="http://schemas.openxmlformats.org/officeDocument/2006/math" xmlns:v="urn:schemas-microsoft-com:vml" xmlns:wp14="http://schemas.microsoft.com/office/word/2010/wordprocessingDrawing" xmlns:wp="http://schemas.openxmlformats.org/drawingml/2006/wordprocessingDrawing" xmlns:w10="urn:schemas-microsoft-com:office:word" xmlns:w="http://schemas.openxmlformats.org/wordprocessingml/2006/main" xmlns:w14="http://schemas.microsoft.com/office/word/2010/wordml" xmlns:w15="http://schemas.microsoft.com/office/word/2012/wordml" xmlns:w16cex="http://schemas.microsoft.com/office/word/2018/wordml/cex" xmlns:w16cid="http://schemas.microsoft.com/office/word/2016/wordml/cid" xmlns:w16="http://schemas.microsoft.com/office/word/2018/wordml" xmlns:w16se="http://schemas.microsoft.com/office/word/2015/wordml/symex" xmlns:wpg="http://schemas.microsoft.com/office/word/2010/wordprocessingGroup" xmlns:wpi="http://schemas.microsoft.com/office/word/2010/wordprocessingInk" xmlns:wne="http://schemas.microsoft.com/office/word/2006/wordml" xmlns:wps="http://schemas.microsoft.com/office/word/2010/wordprocessingShape" mc:Ignorable="w14 w15 w16se w16cid w16 w16cex wp14">
   <w:body>
     <w:p>
       <w:pPr>
@@ -23,94 +23,211 @@
         <w:t>Rail Shooting Games</w:t>
       </w:r>
     </w:p>
-    <w:p>
-      <w:r>
-        <w:t xml:space="preserve">So what is a real shooter well it's any game </w:t>
-      </w:r>
-      <w:r>
-        <w:t>that</w:t>
-      </w:r>
-      <w:r>
-        <w:t xml:space="preserve"> put</w:t>
-      </w:r>
-      <w:r>
-        <w:t>s</w:t>
-      </w:r>
-      <w:r>
-        <w:t xml:space="preserve"> you on a predetermined bring you up to shoot the graphics contributed to these rights but the world points insisted shooter shooters </w:t>
-      </w:r>
-    </w:p>
     <w:p/>
     <w:p>
+      <w:pPr>
+        <w:rPr>
+          <w:sz w:val="28"/>
+          <w:szCs w:val="28"/>
+        </w:rPr>
+      </w:pPr>
+      <w:proofErr w:type="gramStart"/>
+      <w:r>
+        <w:rPr>
+          <w:sz w:val="28"/>
+          <w:szCs w:val="28"/>
+        </w:rPr>
+        <w:t>So</w:t>
+      </w:r>
+      <w:proofErr w:type="gramEnd"/>
+      <w:r>
+        <w:rPr>
+          <w:sz w:val="28"/>
+          <w:szCs w:val="28"/>
+        </w:rPr>
+        <w:t xml:space="preserve"> what is a real shooter</w:t>
+      </w:r>
+      <w:r>
+        <w:rPr>
+          <w:sz w:val="28"/>
+          <w:szCs w:val="28"/>
+        </w:rPr>
+        <w:t>?</w:t>
+      </w:r>
+      <w:r>
+        <w:rPr>
+          <w:sz w:val="28"/>
+          <w:szCs w:val="28"/>
+        </w:rPr>
+        <w:t xml:space="preserve"> well it's any game that puts you on a predetermined </w:t>
+      </w:r>
+      <w:r>
+        <w:rPr>
+          <w:sz w:val="28"/>
+          <w:szCs w:val="28"/>
+        </w:rPr>
+        <w:t xml:space="preserve">path. </w:t>
+      </w:r>
+    </w:p>
+    <w:p>
+      <w:pPr>
+        <w:rPr>
+          <w:sz w:val="28"/>
+          <w:szCs w:val="28"/>
+        </w:rPr>
+      </w:pPr>
       <w:hyperlink r:id="rId4" w:history="1">
         <w:r>
           <w:rPr>
             <w:rStyle w:val="Hyperlink"/>
+            <w:sz w:val="28"/>
+            <w:szCs w:val="28"/>
           </w:rPr>
           <w:t>Star Fox 64</w:t>
         </w:r>
       </w:hyperlink>
       <w:r>
-        <w:t xml:space="preserve"> </w:t>
-      </w:r>
-      <w:r>
-        <w:t xml:space="preserve">In this particular game, you have a </w:t>
-      </w:r>
-      <w:r>
-        <w:t>reticle</w:t>
-      </w:r>
-      <w:r>
-        <w:t xml:space="preserve"> on the screen.</w:t>
-      </w:r>
-      <w:r>
-        <w:t xml:space="preserve"> The game is on rails, so the player has no control on moving forwards or backwards. It's flying through the world.</w:t>
+        <w:rPr>
+          <w:sz w:val="28"/>
+          <w:szCs w:val="28"/>
+        </w:rPr>
+        <w:t xml:space="preserve"> In this </w:t>
+      </w:r>
+      <w:proofErr w:type="gramStart"/>
+      <w:r>
+        <w:rPr>
+          <w:sz w:val="28"/>
+          <w:szCs w:val="28"/>
+        </w:rPr>
+        <w:t>particular game</w:t>
+      </w:r>
+      <w:proofErr w:type="gramEnd"/>
+      <w:r>
+        <w:rPr>
+          <w:sz w:val="28"/>
+          <w:szCs w:val="28"/>
+        </w:rPr>
+        <w:t>, you have a reticle on the screen. The game is on rails, so the player has no control on moving forwards or backwards. It's flying through the world.</w:t>
       </w:r>
     </w:p>
-    <w:p/>
     <w:p>
+      <w:pPr>
+        <w:rPr>
+          <w:sz w:val="28"/>
+          <w:szCs w:val="28"/>
+        </w:rPr>
+      </w:pPr>
+    </w:p>
+    <w:p>
+      <w:pPr>
+        <w:rPr>
+          <w:sz w:val="28"/>
+          <w:szCs w:val="28"/>
+        </w:rPr>
+      </w:pPr>
       <w:r>
         <w:rPr>
           <w:b/>
           <w:bCs/>
+          <w:sz w:val="28"/>
+          <w:szCs w:val="28"/>
         </w:rPr>
         <w:t>Challenge:</w:t>
       </w:r>
       <w:r>
+        <w:rPr>
+          <w:sz w:val="28"/>
+          <w:szCs w:val="28"/>
+        </w:rPr>
         <w:t xml:space="preserve"> Come up with a game name and theme. You </w:t>
       </w:r>
       <w:r>
+        <w:rPr>
+          <w:sz w:val="28"/>
+          <w:szCs w:val="28"/>
+        </w:rPr>
         <w:t>have creative flexibility. USE IT. M</w:t>
       </w:r>
       <w:r>
+        <w:rPr>
+          <w:sz w:val="28"/>
+          <w:szCs w:val="28"/>
+        </w:rPr>
         <w:t xml:space="preserve">ake this as a </w:t>
       </w:r>
       <w:r>
+        <w:rPr>
+          <w:sz w:val="28"/>
+          <w:szCs w:val="28"/>
+        </w:rPr>
         <w:t xml:space="preserve">classic </w:t>
       </w:r>
       <w:r>
+        <w:rPr>
+          <w:sz w:val="28"/>
+          <w:szCs w:val="28"/>
+        </w:rPr>
         <w:t>rail shooter</w:t>
       </w:r>
       <w:r>
+        <w:rPr>
+          <w:sz w:val="28"/>
+          <w:szCs w:val="28"/>
+        </w:rPr>
         <w:t xml:space="preserve"> or maybe</w:t>
       </w:r>
       <w:r>
+        <w:rPr>
+          <w:sz w:val="28"/>
+          <w:szCs w:val="28"/>
+        </w:rPr>
         <w:t xml:space="preserve"> put </w:t>
       </w:r>
       <w:r>
+        <w:rPr>
+          <w:sz w:val="28"/>
+          <w:szCs w:val="28"/>
+        </w:rPr>
         <w:t>the</w:t>
       </w:r>
       <w:r>
+        <w:rPr>
+          <w:sz w:val="28"/>
+          <w:szCs w:val="28"/>
+        </w:rPr>
         <w:t xml:space="preserve"> rail on the ground or you run like a zombie game, and shoot, however you want to do it.</w:t>
       </w:r>
     </w:p>
-    <w:p/>
-    <w:p/>
     <w:p>
-      <w:r>
+      <w:pPr>
+        <w:rPr>
+          <w:sz w:val="28"/>
+          <w:szCs w:val="28"/>
+        </w:rPr>
+      </w:pPr>
+    </w:p>
+    <w:p>
+      <w:pPr>
+        <w:rPr>
+          <w:sz w:val="28"/>
+          <w:szCs w:val="28"/>
+        </w:rPr>
+      </w:pPr>
+    </w:p>
+    <w:p>
+      <w:pPr>
+        <w:rPr>
+          <w:sz w:val="28"/>
+          <w:szCs w:val="28"/>
+        </w:rPr>
+      </w:pPr>
+      <w:r>
+        <w:rPr>
+          <w:sz w:val="28"/>
+          <w:szCs w:val="28"/>
+        </w:rPr>
         <w:t>Create game in Unity and commit new folder + changes in GitHub.</w:t>
       </w:r>
-      <w:bookmarkStart w:id="0" w:name="_GoBack"/>
-      <w:bookmarkEnd w:id="0"/>
     </w:p>
     <w:sectPr>
       <w:pgSz w:w="12240" w:h="15840"/>
@@ -123,7 +240,7 @@
 </file>
 
 <file path=word/styles.xml><?xml version="1.0" encoding="utf-8"?>
-<w:styles xmlns:mc="http://schemas.openxmlformats.org/markup-compatibility/2006" xmlns:r="http://schemas.openxmlformats.org/officeDocument/2006/relationships" xmlns:w="http://schemas.openxmlformats.org/wordprocessingml/2006/main" xmlns:w14="http://schemas.microsoft.com/office/word/2010/wordml" xmlns:w15="http://schemas.microsoft.com/office/word/2012/wordml" xmlns:w16cid="http://schemas.microsoft.com/office/word/2016/wordml/cid" xmlns:w16se="http://schemas.microsoft.com/office/word/2015/wordml/symex" mc:Ignorable="w14 w15 w16se w16cid">
+<w:styles xmlns:mc="http://schemas.openxmlformats.org/markup-compatibility/2006" xmlns:r="http://schemas.openxmlformats.org/officeDocument/2006/relationships" xmlns:w="http://schemas.openxmlformats.org/wordprocessingml/2006/main" xmlns:w14="http://schemas.microsoft.com/office/word/2010/wordml" xmlns:w15="http://schemas.microsoft.com/office/word/2012/wordml" xmlns:w16cex="http://schemas.microsoft.com/office/word/2018/wordml/cex" xmlns:w16cid="http://schemas.microsoft.com/office/word/2016/wordml/cid" xmlns:w16="http://schemas.microsoft.com/office/word/2018/wordml" xmlns:w16se="http://schemas.microsoft.com/office/word/2015/wordml/symex" mc:Ignorable="w14 w15 w16se w16cid w16 w16cex">
   <w:docDefaults>
     <w:rPrDefault>
       <w:rPr>
@@ -139,7 +256,7 @@
       </w:pPr>
     </w:pPrDefault>
   </w:docDefaults>
-  <w:latentStyles w:defLockedState="0" w:defUIPriority="99" w:defSemiHidden="0" w:defUnhideWhenUsed="0" w:defQFormat="0" w:count="377">
+  <w:latentStyles w:defLockedState="0" w:defUIPriority="99" w:defSemiHidden="0" w:defUnhideWhenUsed="0" w:defQFormat="0" w:count="376">
     <w:lsdException w:name="Normal" w:uiPriority="0" w:qFormat="1"/>
     <w:lsdException w:name="heading 1" w:uiPriority="9" w:qFormat="1"/>
     <w:lsdException w:name="heading 2" w:semiHidden="1" w:uiPriority="9" w:unhideWhenUsed="1" w:qFormat="1"/>
@@ -516,7 +633,6 @@
     <w:lsdException w:name="Hashtag" w:semiHidden="1" w:unhideWhenUsed="1"/>
     <w:lsdException w:name="Unresolved Mention" w:semiHidden="1" w:unhideWhenUsed="1"/>
     <w:lsdException w:name="Smart Link" w:semiHidden="1" w:unhideWhenUsed="1"/>
-    <w:lsdException w:name="Smart Link Error" w:semiHidden="1" w:unhideWhenUsed="1"/>
   </w:latentStyles>
   <w:style w:type="paragraph" w:default="1" w:styleId="Normal">
     <w:name w:val="Normal"/>

</xml_diff>